<commit_message>
did first task from the first homework for hackerrank
</commit_message>
<xml_diff>
--- a/C++.docx
+++ b/C++.docx
@@ -924,10 +924,96 @@
     </w:p>
     <w:p>
       <w:pPr>
-        <w:rPr>
-          <w:lang w:val="bg-BG"/>
-        </w:rPr>
-      </w:pPr>
+        <w:pStyle w:val="ListParagraph"/>
+        <w:numPr>
+          <w:ilvl w:val="0"/>
+          <w:numId w:val="10"/>
+        </w:numPr>
+        <w:rPr>
+          <w:lang w:val="bg-BG"/>
+        </w:rPr>
+      </w:pPr>
+      <w:r>
+        <w:t xml:space="preserve">2D </w:t>
+      </w:r>
+      <w:r>
+        <w:rPr>
+          <w:lang w:val="bg-BG"/>
+        </w:rPr>
+        <w:t>масив може да се подаде като параметър на функция по 3 различни начина, в зависимост как е дефиниран</w:t>
+      </w:r>
+      <w:r>
+        <w:t>.</w:t>
+      </w:r>
+      <w:r>
+        <w:rPr>
+          <w:lang w:val="bg-BG"/>
+        </w:rPr>
+        <w:t xml:space="preserve"> </w:t>
+      </w:r>
+    </w:p>
+    <w:p>
+      <w:pPr>
+        <w:pStyle w:val="ListParagraph"/>
+        <w:numPr>
+          <w:ilvl w:val="0"/>
+          <w:numId w:val="10"/>
+        </w:numPr>
+        <w:rPr>
+          <w:lang w:val="bg-BG"/>
+        </w:rPr>
+      </w:pPr>
+      <w:r>
+        <w:t xml:space="preserve">Int </w:t>
+      </w:r>
+      <w:proofErr w:type="gramStart"/>
+      <w:r>
+        <w:t>a[</w:t>
+      </w:r>
+      <w:proofErr w:type="gramEnd"/>
+      <w:r>
+        <w:t>][] -&gt; (int a[][])</w:t>
+      </w:r>
+    </w:p>
+    <w:p>
+      <w:pPr>
+        <w:pStyle w:val="ListParagraph"/>
+        <w:numPr>
+          <w:ilvl w:val="0"/>
+          <w:numId w:val="10"/>
+        </w:numPr>
+        <w:rPr>
+          <w:lang w:val="bg-BG"/>
+        </w:rPr>
+      </w:pPr>
+      <w:r>
+        <w:t>Int *</w:t>
+      </w:r>
+      <w:proofErr w:type="gramStart"/>
+      <w:r>
+        <w:t>array[</w:t>
+      </w:r>
+      <w:proofErr w:type="gramEnd"/>
+      <w:r>
+        <w:t>] -&gt; (int *a[])</w:t>
+      </w:r>
+    </w:p>
+    <w:p>
+      <w:pPr>
+        <w:pStyle w:val="ListParagraph"/>
+        <w:numPr>
+          <w:ilvl w:val="0"/>
+          <w:numId w:val="10"/>
+        </w:numPr>
+        <w:rPr>
+          <w:lang w:val="bg-BG"/>
+        </w:rPr>
+      </w:pPr>
+      <w:r>
+        <w:t>Int **array -&gt; (int **a)</w:t>
+      </w:r>
+      <w:bookmarkStart w:id="0" w:name="_GoBack"/>
+      <w:bookmarkEnd w:id="0"/>
     </w:p>
     <w:p>
       <w:pPr>
@@ -1284,6 +1370,7 @@
         <w:rPr>
           <w:lang w:val="bg-BG"/>
         </w:rPr>
+        <w:lastRenderedPageBreak/>
         <w:tab/>
       </w:r>
       <w:proofErr w:type="gramStart"/>
@@ -1357,7 +1444,6 @@
         </w:rPr>
       </w:pPr>
       <w:r>
-        <w:lastRenderedPageBreak/>
         <w:t xml:space="preserve">class Human { </w:t>
       </w:r>
       <w:r>
@@ -1901,6 +1987,7 @@
         </w:numPr>
       </w:pPr>
       <w:r>
+        <w:lastRenderedPageBreak/>
         <w:t>~</w:t>
       </w:r>
       <w:proofErr w:type="gramStart"/>
@@ -1992,7 +2079,6 @@
         <w:ind w:left="720"/>
       </w:pPr>
       <w:r>
-        <w:lastRenderedPageBreak/>
         <w:t>Static</w:t>
       </w:r>
     </w:p>
@@ -2449,8 +2535,6 @@
         </w:rPr>
         <w:t>на метод, той трябва да е виртуален.</w:t>
       </w:r>
-      <w:bookmarkStart w:id="0" w:name="_GoBack"/>
-      <w:bookmarkEnd w:id="0"/>
     </w:p>
     <w:p>
       <w:pPr>
@@ -2566,6 +2650,7 @@
         </w:numPr>
       </w:pPr>
       <w:r>
+        <w:lastRenderedPageBreak/>
         <w:t xml:space="preserve">Virtual </w:t>
       </w:r>
       <w:r>
@@ -2575,6 +2660,56 @@
         <w:t>наследяване</w:t>
       </w:r>
     </w:p>
+    <w:p>
+      <w:pPr>
+        <w:pStyle w:val="Heading1"/>
+        <w:rPr>
+          <w:lang w:val="bg-BG"/>
+        </w:rPr>
+      </w:pPr>
+      <w:r>
+        <w:rPr>
+          <w:lang w:val="bg-BG"/>
+        </w:rPr>
+        <w:t>СДА</w:t>
+      </w:r>
+    </w:p>
+    <w:p>
+      <w:pPr>
+        <w:pStyle w:val="Heading2"/>
+        <w:rPr>
+          <w:lang w:val="bg-BG"/>
+        </w:rPr>
+      </w:pPr>
+      <w:r>
+        <w:rPr>
+          <w:lang w:val="bg-BG"/>
+        </w:rPr>
+        <w:tab/>
+        <w:t>Колекции</w:t>
+      </w:r>
+    </w:p>
+    <w:p>
+      <w:pPr>
+        <w:pStyle w:val="Heading3"/>
+      </w:pPr>
+      <w:r>
+        <w:rPr>
+          <w:lang w:val="bg-BG"/>
+        </w:rPr>
+        <w:tab/>
+      </w:r>
+      <w:r>
+        <w:rPr>
+          <w:lang w:val="bg-BG"/>
+        </w:rPr>
+        <w:tab/>
+      </w:r>
+      <w:r>
+        <w:t>vector</w:t>
+      </w:r>
+    </w:p>
+    <w:p/>
     <w:sectPr>
       <w:pgSz w:w="12240" w:h="15840"/>
       <w:pgMar w:top="1417" w:right="1417" w:bottom="1417" w:left="1417" w:header="720" w:footer="720" w:gutter="0"/>
@@ -5969,7 +6104,7 @@
 </file>
 
 <file path=customXml/itemProps1.xml><?xml version="1.0" encoding="utf-8"?>
-<ds:datastoreItem xmlns:ds="http://schemas.openxmlformats.org/officeDocument/2006/customXml" ds:itemID="{2FDA2E7E-56D4-463A-B980-401235FA17FD}">
+<ds:datastoreItem xmlns:ds="http://schemas.openxmlformats.org/officeDocument/2006/customXml" ds:itemID="{5F326153-9E95-40B6-BD5B-B3703EEC6526}">
   <ds:schemaRefs>
     <ds:schemaRef ds:uri="http://schemas.openxmlformats.org/officeDocument/2006/bibliography"/>
   </ds:schemaRefs>

</xml_diff>